<commit_message>
Functional Test Pass: Can merge fields into a template document and return the result.
</commit_message>
<xml_diff>
--- a/MailMerge.OoXml.Tests/ATemplate.docx
+++ b/MailMerge.OoXml.Tests/ATemplate.docx
@@ -22,7 +22,7 @@
         <w:rPr>
           <w:noProof/>
         </w:rPr>
-        <w:t>21 February 2018</w:t>
+        <w:t>27 February 2018</w:t>
       </w:r>
       <w:r>
         <w:fldChar w:fldCharType="end"/>
@@ -57,13 +57,7 @@
       <w:r>
         <w:t>Paragraph</w:t>
       </w:r>
-    </w:p>
-    <w:p/>
-    <w:p>
-      <w:r>
-        <w:t>Chris</w:t>
-      </w:r>
-      <w:bookmarkStart w:name="_GoBack" w:id="0"/>
+      <w:bookmarkStart w:id="0" w:name="_GoBack"/>
       <w:bookmarkEnd w:id="0"/>
     </w:p>
     <w:sectPr>
@@ -72,41 +66,6 @@
       <w:cols w:space="708"/>
       <w:docGrid w:linePitch="360"/>
     </w:sectPr>
-    <w:p>
-      <w:r>
-        <w:t>I added this at 22:25:52.0021698</w:t>
-      </w:r>
-    </w:p>
-    <w:p>
-      <w:r>
-        <w:t>I added this at 22:26:10.3060026</w:t>
-      </w:r>
-    </w:p>
-    <w:p>
-      <w:r>
-        <w:t>I added this at 22:26:34.0850362</w:t>
-      </w:r>
-    </w:p>
-    <w:p>
-      <w:r>
-        <w:t>I added this at 22:27:34.6871306</w:t>
-      </w:r>
-    </w:p>
-    <w:p>
-      <w:r>
-        <w:t>I added this at 22:28:28.8853136</w:t>
-      </w:r>
-    </w:p>
-    <w:p>
-      <w:r>
-        <w:t>I added this at 22:29:15.7892444</w:t>
-      </w:r>
-    </w:p>
-    <w:p>
-      <w:r>
-        <w:t>I added this at 22:34:50.8374209</w:t>
-      </w:r>
-    </w:p>
   </w:body>
 </w:document>
 </file>
@@ -116,7 +75,7 @@
   <w:docDefaults>
     <w:rPrDefault>
       <w:rPr>
-        <w:rFonts w:asciiTheme="minorHAnsi" w:hAnsiTheme="minorHAnsi" w:eastAsiaTheme="minorHAnsi" w:cstheme="minorBidi"/>
+        <w:rFonts w:asciiTheme="minorHAnsi" w:eastAsiaTheme="minorHAnsi" w:hAnsiTheme="minorHAnsi" w:cstheme="minorBidi"/>
         <w:sz w:val="22"/>
         <w:szCs w:val="22"/>
         <w:lang w:val="en-GB" w:eastAsia="en-US" w:bidi="ar-SA"/>
@@ -131,14 +90,14 @@
   <w:latentStyles w:defLockedState="0" w:defUIPriority="99" w:defSemiHidden="0" w:defUnhideWhenUsed="0" w:defQFormat="0" w:count="375">
     <w:lsdException w:name="Normal" w:uiPriority="0" w:qFormat="1"/>
     <w:lsdException w:name="heading 1" w:uiPriority="9" w:qFormat="1"/>
-    <w:lsdException w:name="heading 2" w:uiPriority="9" w:semiHidden="1" w:unhideWhenUsed="1" w:qFormat="1"/>
-    <w:lsdException w:name="heading 3" w:uiPriority="9" w:semiHidden="1" w:unhideWhenUsed="1" w:qFormat="1"/>
-    <w:lsdException w:name="heading 4" w:uiPriority="9" w:semiHidden="1" w:unhideWhenUsed="1" w:qFormat="1"/>
-    <w:lsdException w:name="heading 5" w:uiPriority="9" w:semiHidden="1" w:unhideWhenUsed="1" w:qFormat="1"/>
-    <w:lsdException w:name="heading 6" w:uiPriority="9" w:semiHidden="1" w:unhideWhenUsed="1" w:qFormat="1"/>
-    <w:lsdException w:name="heading 7" w:uiPriority="9" w:semiHidden="1" w:unhideWhenUsed="1" w:qFormat="1"/>
-    <w:lsdException w:name="heading 8" w:uiPriority="9" w:semiHidden="1" w:unhideWhenUsed="1" w:qFormat="1"/>
-    <w:lsdException w:name="heading 9" w:uiPriority="9" w:semiHidden="1" w:unhideWhenUsed="1" w:qFormat="1"/>
+    <w:lsdException w:name="heading 2" w:semiHidden="1" w:uiPriority="9" w:unhideWhenUsed="1" w:qFormat="1"/>
+    <w:lsdException w:name="heading 3" w:semiHidden="1" w:uiPriority="9" w:unhideWhenUsed="1" w:qFormat="1"/>
+    <w:lsdException w:name="heading 4" w:semiHidden="1" w:uiPriority="9" w:unhideWhenUsed="1" w:qFormat="1"/>
+    <w:lsdException w:name="heading 5" w:semiHidden="1" w:uiPriority="9" w:unhideWhenUsed="1" w:qFormat="1"/>
+    <w:lsdException w:name="heading 6" w:semiHidden="1" w:uiPriority="9" w:unhideWhenUsed="1" w:qFormat="1"/>
+    <w:lsdException w:name="heading 7" w:semiHidden="1" w:uiPriority="9" w:unhideWhenUsed="1" w:qFormat="1"/>
+    <w:lsdException w:name="heading 8" w:semiHidden="1" w:uiPriority="9" w:unhideWhenUsed="1" w:qFormat="1"/>
+    <w:lsdException w:name="heading 9" w:semiHidden="1" w:uiPriority="9" w:unhideWhenUsed="1" w:qFormat="1"/>
     <w:lsdException w:name="index 1" w:semiHidden="1" w:unhideWhenUsed="1"/>
     <w:lsdException w:name="index 2" w:semiHidden="1" w:unhideWhenUsed="1"/>
     <w:lsdException w:name="index 3" w:semiHidden="1" w:unhideWhenUsed="1"/>
@@ -148,22 +107,22 @@
     <w:lsdException w:name="index 7" w:semiHidden="1" w:unhideWhenUsed="1"/>
     <w:lsdException w:name="index 8" w:semiHidden="1" w:unhideWhenUsed="1"/>
     <w:lsdException w:name="index 9" w:semiHidden="1" w:unhideWhenUsed="1"/>
-    <w:lsdException w:name="toc 1" w:uiPriority="39" w:semiHidden="1" w:unhideWhenUsed="1"/>
-    <w:lsdException w:name="toc 2" w:uiPriority="39" w:semiHidden="1" w:unhideWhenUsed="1"/>
-    <w:lsdException w:name="toc 3" w:uiPriority="39" w:semiHidden="1" w:unhideWhenUsed="1"/>
-    <w:lsdException w:name="toc 4" w:uiPriority="39" w:semiHidden="1" w:unhideWhenUsed="1"/>
-    <w:lsdException w:name="toc 5" w:uiPriority="39" w:semiHidden="1" w:unhideWhenUsed="1"/>
-    <w:lsdException w:name="toc 6" w:uiPriority="39" w:semiHidden="1" w:unhideWhenUsed="1"/>
-    <w:lsdException w:name="toc 7" w:uiPriority="39" w:semiHidden="1" w:unhideWhenUsed="1"/>
-    <w:lsdException w:name="toc 8" w:uiPriority="39" w:semiHidden="1" w:unhideWhenUsed="1"/>
-    <w:lsdException w:name="toc 9" w:uiPriority="39" w:semiHidden="1" w:unhideWhenUsed="1"/>
+    <w:lsdException w:name="toc 1" w:semiHidden="1" w:uiPriority="39" w:unhideWhenUsed="1"/>
+    <w:lsdException w:name="toc 2" w:semiHidden="1" w:uiPriority="39" w:unhideWhenUsed="1"/>
+    <w:lsdException w:name="toc 3" w:semiHidden="1" w:uiPriority="39" w:unhideWhenUsed="1"/>
+    <w:lsdException w:name="toc 4" w:semiHidden="1" w:uiPriority="39" w:unhideWhenUsed="1"/>
+    <w:lsdException w:name="toc 5" w:semiHidden="1" w:uiPriority="39" w:unhideWhenUsed="1"/>
+    <w:lsdException w:name="toc 6" w:semiHidden="1" w:uiPriority="39" w:unhideWhenUsed="1"/>
+    <w:lsdException w:name="toc 7" w:semiHidden="1" w:uiPriority="39" w:unhideWhenUsed="1"/>
+    <w:lsdException w:name="toc 8" w:semiHidden="1" w:uiPriority="39" w:unhideWhenUsed="1"/>
+    <w:lsdException w:name="toc 9" w:semiHidden="1" w:uiPriority="39" w:unhideWhenUsed="1"/>
     <w:lsdException w:name="Normal Indent" w:semiHidden="1" w:unhideWhenUsed="1"/>
     <w:lsdException w:name="footnote text" w:semiHidden="1" w:unhideWhenUsed="1"/>
     <w:lsdException w:name="annotation text" w:semiHidden="1" w:unhideWhenUsed="1"/>
     <w:lsdException w:name="header" w:semiHidden="1" w:unhideWhenUsed="1"/>
     <w:lsdException w:name="footer" w:semiHidden="1" w:unhideWhenUsed="1"/>
     <w:lsdException w:name="index heading" w:semiHidden="1" w:unhideWhenUsed="1"/>
-    <w:lsdException w:name="caption" w:uiPriority="35" w:semiHidden="1" w:unhideWhenUsed="1" w:qFormat="1"/>
+    <w:lsdException w:name="caption" w:semiHidden="1" w:uiPriority="35" w:unhideWhenUsed="1" w:qFormat="1"/>
     <w:lsdException w:name="table of figures" w:semiHidden="1" w:unhideWhenUsed="1"/>
     <w:lsdException w:name="envelope address" w:semiHidden="1" w:unhideWhenUsed="1"/>
     <w:lsdException w:name="envelope return" w:semiHidden="1" w:unhideWhenUsed="1"/>
@@ -194,7 +153,7 @@
     <w:lsdException w:name="Title" w:uiPriority="10" w:qFormat="1"/>
     <w:lsdException w:name="Closing" w:semiHidden="1" w:unhideWhenUsed="1"/>
     <w:lsdException w:name="Signature" w:semiHidden="1" w:unhideWhenUsed="1"/>
-    <w:lsdException w:name="Default Paragraph Font" w:uiPriority="1" w:semiHidden="1" w:unhideWhenUsed="1"/>
+    <w:lsdException w:name="Default Paragraph Font" w:semiHidden="1" w:uiPriority="1" w:unhideWhenUsed="1"/>
     <w:lsdException w:name="Body Text" w:semiHidden="1" w:unhideWhenUsed="1"/>
     <w:lsdException w:name="Body Text Indent" w:semiHidden="1" w:unhideWhenUsed="1"/>
     <w:lsdException w:name="List Continue" w:semiHidden="1" w:unhideWhenUsed="1"/>
@@ -234,6 +193,7 @@
     <w:lsdException w:name="HTML Sample" w:semiHidden="1" w:unhideWhenUsed="1"/>
     <w:lsdException w:name="HTML Typewriter" w:semiHidden="1" w:unhideWhenUsed="1"/>
     <w:lsdException w:name="HTML Variable" w:semiHidden="1" w:unhideWhenUsed="1"/>
+    <w:lsdException w:name="Normal Table" w:semiHidden="1" w:unhideWhenUsed="1"/>
     <w:lsdException w:name="annotation subject" w:semiHidden="1" w:unhideWhenUsed="1"/>
     <w:lsdException w:name="No List" w:semiHidden="1" w:unhideWhenUsed="1"/>
     <w:lsdException w:name="Outline List 1" w:semiHidden="1" w:unhideWhenUsed="1"/>
@@ -278,6 +238,7 @@
     <w:lsdException w:name="Table Professional" w:semiHidden="1" w:unhideWhenUsed="1"/>
     <w:lsdException w:name="Table Subtle 1" w:semiHidden="1" w:unhideWhenUsed="1"/>
     <w:lsdException w:name="Table Subtle 2" w:semiHidden="1" w:unhideWhenUsed="1"/>
+    <w:lsdException w:name="Table Web 1" w:semiHidden="1" w:unhideWhenUsed="1"/>
     <w:lsdException w:name="Table Web 2" w:semiHidden="1" w:unhideWhenUsed="1"/>
     <w:lsdException w:name="Table Web 3" w:semiHidden="1" w:unhideWhenUsed="1"/>
     <w:lsdException w:name="Balloon Text" w:semiHidden="1" w:unhideWhenUsed="1"/>
@@ -392,8 +353,8 @@
     <w:lsdException w:name="Subtle Reference" w:uiPriority="31" w:qFormat="1"/>
     <w:lsdException w:name="Intense Reference" w:uiPriority="32" w:qFormat="1"/>
     <w:lsdException w:name="Book Title" w:uiPriority="33" w:qFormat="1"/>
-    <w:lsdException w:name="Bibliography" w:uiPriority="37" w:semiHidden="1" w:unhideWhenUsed="1"/>
-    <w:lsdException w:name="TOC Heading" w:uiPriority="39" w:semiHidden="1" w:unhideWhenUsed="1" w:qFormat="1"/>
+    <w:lsdException w:name="Bibliography" w:semiHidden="1" w:uiPriority="37" w:unhideWhenUsed="1"/>
+    <w:lsdException w:name="TOC Heading" w:semiHidden="1" w:uiPriority="39" w:unhideWhenUsed="1" w:qFormat="1"/>
     <w:lsdException w:name="Plain Table 1" w:uiPriority="41"/>
     <w:lsdException w:name="Plain Table 2" w:uiPriority="42"/>
     <w:lsdException w:name="Plain Table 3" w:uiPriority="43"/>
@@ -503,17 +464,17 @@
     <w:lsdException w:name="Hashtag" w:semiHidden="1" w:unhideWhenUsed="1"/>
     <w:lsdException w:name="Unresolved Mention" w:semiHidden="1" w:unhideWhenUsed="1"/>
   </w:latentStyles>
-  <w:style w:type="paragraph" w:styleId="Normal" w:default="1">
+  <w:style w:type="paragraph" w:default="1" w:styleId="Normal">
     <w:name w:val="Normal"/>
     <w:qFormat/>
   </w:style>
-  <w:style w:type="character" w:styleId="DefaultParagraphFont" w:default="1">
+  <w:style w:type="character" w:default="1" w:styleId="DefaultParagraphFont">
     <w:name w:val="Default Paragraph Font"/>
     <w:uiPriority w:val="1"/>
     <w:semiHidden/>
     <w:unhideWhenUsed/>
   </w:style>
-  <w:style w:type="table" w:styleId="TableNormal" w:default="1">
+  <w:style w:type="table" w:default="1" w:styleId="TableNormal">
     <w:name w:val="Normal Table"/>
     <w:uiPriority w:val="99"/>
     <w:semiHidden/>
@@ -528,7 +489,7 @@
       </w:tblCellMar>
     </w:tblPr>
   </w:style>
-  <w:style w:type="numbering" w:styleId="NoList" w:default="1">
+  <w:style w:type="numbering" w:default="1" w:styleId="NoList">
     <w:name w:val="No List"/>
     <w:uiPriority w:val="99"/>
     <w:semiHidden/>
@@ -548,7 +509,7 @@
 </file>
 
 <file path=word/theme/theme1.xml><?xml version="1.0" encoding="utf-8"?>
-<a:theme xmlns:thm15="http://schemas.microsoft.com/office/thememl/2012/main" xmlns:a="http://schemas.openxmlformats.org/drawingml/2006/main" name="Office Theme">
+<a:theme xmlns:a="http://schemas.openxmlformats.org/drawingml/2006/main" name="Office Theme">
   <a:themeElements>
     <a:clrScheme name="Office">
       <a:dk1>

</xml_diff>